<commit_message>
Mise à jour du projet
</commit_message>
<xml_diff>
--- a/Documentations/Documentations.docx
+++ b/Documentations/Documentations.docx
@@ -1059,6 +1059,7 @@
       </w:pPr>
       <w:r>
         <w:rPr>
+          <w:noProof/>
           <w:sz w:val="44"/>
           <w:szCs w:val="44"/>
           <w:u w:val="single"/>
@@ -1177,8 +1178,28 @@
         <w:pStyle w:val="Default"/>
         <w:jc w:val="both"/>
         <w:rPr>
-          <w:sz w:val="44"/>
-          <w:szCs w:val="44"/>
+          <w:sz w:val="30"/>
+          <w:szCs w:val="30"/>
+        </w:rPr>
+      </w:pPr>
+      <w:hyperlink r:id="rId6" w:history="1">
+        <w:r>
+          <w:rPr>
+            <w:rStyle w:val="Lienhypertexte"/>
+            <w:sz w:val="30"/>
+            <w:szCs w:val="30"/>
+          </w:rPr>
+          <w:t>https://github.com/Adil-ELAMRANI/Tp1_gestion-librairie</w:t>
+        </w:r>
+      </w:hyperlink>
+    </w:p>
+    <w:p>
+      <w:pPr>
+        <w:pStyle w:val="Default"/>
+        <w:jc w:val="both"/>
+        <w:rPr>
+          <w:sz w:val="30"/>
+          <w:szCs w:val="30"/>
         </w:rPr>
       </w:pPr>
     </w:p>
@@ -2441,6 +2462,7 @@
   <w:style w:type="character" w:default="1" w:styleId="Policepardfaut">
     <w:name w:val="Default Paragraph Font"/>
     <w:uiPriority w:val="1"/>
+    <w:semiHidden/>
     <w:unhideWhenUsed/>
   </w:style>
   <w:style w:type="table" w:default="1" w:styleId="TableauNormal">
@@ -2770,6 +2792,29 @@
       <w:sz w:val="24"/>
       <w:szCs w:val="24"/>
       <w:lang w:eastAsia="fr-CA"/>
+    </w:rPr>
+  </w:style>
+  <w:style w:type="character" w:styleId="Lienhypertexte">
+    <w:name w:val="Hyperlink"/>
+    <w:basedOn w:val="Policepardfaut"/>
+    <w:uiPriority w:val="99"/>
+    <w:unhideWhenUsed/>
+    <w:rsid w:val="00ED1E1F"/>
+    <w:rPr>
+      <w:color w:val="0563C1" w:themeColor="hyperlink"/>
+      <w:u w:val="single"/>
+    </w:rPr>
+  </w:style>
+  <w:style w:type="character" w:styleId="Mentionnonrsolue">
+    <w:name w:val="Unresolved Mention"/>
+    <w:basedOn w:val="Policepardfaut"/>
+    <w:uiPriority w:val="99"/>
+    <w:semiHidden/>
+    <w:unhideWhenUsed/>
+    <w:rsid w:val="00ED1E1F"/>
+    <w:rPr>
+      <w:color w:val="605E5C"/>
+      <w:shd w:val="clear" w:color="auto" w:fill="E1DFDD"/>
     </w:rPr>
   </w:style>
 </w:styles>

</xml_diff>